<commit_message>
Select, Update, Delete, Save
</commit_message>
<xml_diff>
--- a/HQL.docx
+++ b/HQL.docx
@@ -16,14 +16,977 @@
         <w:t>HQL</w:t>
       </w:r>
     </w:p>
+    <w:p/>
     <w:p>
       <w:pPr>
-        <w:rPr>
-          <w:lang w:val="en-US"/>
-        </w:rPr>
-      </w:pPr>
-      <w:r>
-        <w:t>1.</w:t>
+        <w:pStyle w:val="a3"/>
+      </w:pPr>
+    </w:p>
+    <w:p>
+      <w:pPr>
+        <w:pStyle w:val="a5"/>
+        <w:numPr>
+          <w:ilvl w:val="0"/>
+          <w:numId w:val="2"/>
+        </w:numPr>
+        <w:rPr>
+          <w:lang w:val="en-US" w:eastAsia="ru-RU"/>
+        </w:rPr>
+      </w:pPr>
+      <w:r>
+        <w:rPr>
+          <w:lang w:val="en-US" w:eastAsia="ru-RU"/>
+        </w:rPr>
+        <w:t xml:space="preserve">Query </w:t>
+      </w:r>
+      <w:proofErr w:type="spellStart"/>
+      <w:r>
+        <w:rPr>
+          <w:lang w:val="en-US" w:eastAsia="ru-RU"/>
+        </w:rPr>
+        <w:t>query</w:t>
+      </w:r>
+      <w:proofErr w:type="spellEnd"/>
+      <w:r>
+        <w:rPr>
+          <w:lang w:val="en-US" w:eastAsia="ru-RU"/>
+        </w:rPr>
+        <w:t xml:space="preserve"> = </w:t>
+      </w:r>
+      <w:proofErr w:type="spellStart"/>
+      <w:r>
+        <w:rPr>
+          <w:lang w:val="en-US" w:eastAsia="ru-RU"/>
+        </w:rPr>
+        <w:t>session.createQuery</w:t>
+      </w:r>
+      <w:proofErr w:type="spellEnd"/>
+      <w:r>
+        <w:rPr>
+          <w:lang w:val="en-US" w:eastAsia="ru-RU"/>
+        </w:rPr>
+        <w:t>(</w:t>
+      </w:r>
+      <w:r>
+        <w:rPr>
+          <w:color w:val="6A8759"/>
+          <w:lang w:val="en-US" w:eastAsia="ru-RU"/>
+        </w:rPr>
+        <w:t xml:space="preserve">"from </w:t>
+      </w:r>
+      <w:proofErr w:type="spellStart"/>
+      <w:r>
+        <w:rPr>
+          <w:color w:val="6A8759"/>
+          <w:lang w:val="en-US" w:eastAsia="ru-RU"/>
+        </w:rPr>
+        <w:t>CarsClass</w:t>
+      </w:r>
+      <w:proofErr w:type="spellEnd"/>
+      <w:r>
+        <w:rPr>
+          <w:color w:val="6A8759"/>
+          <w:lang w:val="en-US" w:eastAsia="ru-RU"/>
+        </w:rPr>
+        <w:t xml:space="preserve"> WHERE </w:t>
+      </w:r>
+      <w:r>
+        <w:rPr>
+          <w:color w:val="9876AA"/>
+          <w:lang w:val="en-US" w:eastAsia="ru-RU"/>
+        </w:rPr>
+        <w:t>cost</w:t>
+      </w:r>
+      <w:r>
+        <w:rPr>
+          <w:color w:val="6A8759"/>
+          <w:lang w:val="en-US" w:eastAsia="ru-RU"/>
+        </w:rPr>
+        <w:t xml:space="preserve"> =: cost"</w:t>
+      </w:r>
+      <w:r>
+        <w:rPr>
+          <w:lang w:val="en-US" w:eastAsia="ru-RU"/>
+        </w:rPr>
+        <w:t>)</w:t>
+      </w:r>
+      <w:r>
+        <w:rPr>
+          <w:color w:val="CC7832"/>
+          <w:lang w:val="en-US" w:eastAsia="ru-RU"/>
+        </w:rPr>
+        <w:t>;</w:t>
+      </w:r>
+      <w:r>
+        <w:rPr>
+          <w:color w:val="CC7832"/>
+          <w:lang w:val="en-US" w:eastAsia="ru-RU"/>
+        </w:rPr>
+        <w:br/>
+      </w:r>
+      <w:proofErr w:type="spellStart"/>
+      <w:r>
+        <w:rPr>
+          <w:lang w:val="en-US" w:eastAsia="ru-RU"/>
+        </w:rPr>
+        <w:t>query.setParameter</w:t>
+      </w:r>
+      <w:proofErr w:type="spellEnd"/>
+      <w:r>
+        <w:rPr>
+          <w:lang w:val="en-US" w:eastAsia="ru-RU"/>
+        </w:rPr>
+        <w:t>(</w:t>
+      </w:r>
+      <w:r>
+        <w:rPr>
+          <w:color w:val="6A8759"/>
+          <w:lang w:val="en-US" w:eastAsia="ru-RU"/>
+        </w:rPr>
+        <w:t>"cost"</w:t>
+      </w:r>
+      <w:r>
+        <w:rPr>
+          <w:color w:val="CC7832"/>
+          <w:lang w:val="en-US" w:eastAsia="ru-RU"/>
+        </w:rPr>
+        <w:t xml:space="preserve">, </w:t>
+      </w:r>
+      <w:r>
+        <w:rPr>
+          <w:color w:val="6897BB"/>
+          <w:lang w:val="en-US" w:eastAsia="ru-RU"/>
+        </w:rPr>
+        <w:t>1200</w:t>
+      </w:r>
+      <w:r>
+        <w:rPr>
+          <w:lang w:val="en-US" w:eastAsia="ru-RU"/>
+        </w:rPr>
+        <w:t>)</w:t>
+      </w:r>
+      <w:r>
+        <w:rPr>
+          <w:color w:val="CC7832"/>
+          <w:lang w:val="en-US" w:eastAsia="ru-RU"/>
+        </w:rPr>
+        <w:t>;</w:t>
+      </w:r>
+      <w:r>
+        <w:rPr>
+          <w:color w:val="CC7832"/>
+          <w:lang w:val="en-US" w:eastAsia="ru-RU"/>
+        </w:rPr>
+        <w:br/>
+      </w:r>
+      <w:r>
+        <w:rPr>
+          <w:lang w:val="en-US" w:eastAsia="ru-RU"/>
+        </w:rPr>
+        <w:t xml:space="preserve">List </w:t>
+      </w:r>
+      <w:proofErr w:type="spellStart"/>
+      <w:r>
+        <w:rPr>
+          <w:lang w:val="en-US" w:eastAsia="ru-RU"/>
+        </w:rPr>
+        <w:t>list</w:t>
+      </w:r>
+      <w:proofErr w:type="spellEnd"/>
+      <w:r>
+        <w:rPr>
+          <w:lang w:val="en-US" w:eastAsia="ru-RU"/>
+        </w:rPr>
+        <w:t xml:space="preserve"> = </w:t>
+      </w:r>
+      <w:proofErr w:type="spellStart"/>
+      <w:r>
+        <w:rPr>
+          <w:lang w:val="en-US" w:eastAsia="ru-RU"/>
+        </w:rPr>
+        <w:t>query.list</w:t>
+      </w:r>
+      <w:proofErr w:type="spellEnd"/>
+      <w:r>
+        <w:rPr>
+          <w:lang w:val="en-US" w:eastAsia="ru-RU"/>
+        </w:rPr>
+        <w:t>()</w:t>
+      </w:r>
+      <w:r>
+        <w:rPr>
+          <w:color w:val="CC7832"/>
+          <w:lang w:val="en-US" w:eastAsia="ru-RU"/>
+        </w:rPr>
+        <w:t>;</w:t>
+      </w:r>
+    </w:p>
+    <w:p>
+      <w:pPr>
+        <w:rPr>
+          <w:lang w:eastAsia="ru-RU"/>
+        </w:rPr>
+      </w:pPr>
+      <w:r>
+        <w:rPr>
+          <w:lang w:eastAsia="ru-RU"/>
+        </w:rPr>
+        <w:t>(</w:t>
+      </w:r>
+      <w:r>
+        <w:rPr>
+          <w:lang w:val="en-US" w:eastAsia="ru-RU"/>
+        </w:rPr>
+        <w:t>CarsClass</w:t>
+      </w:r>
+      <w:r>
+        <w:rPr>
+          <w:lang w:eastAsia="ru-RU"/>
+        </w:rPr>
+        <w:t xml:space="preserve"> </w:t>
+      </w:r>
+      <w:r>
+        <w:rPr>
+          <w:lang w:eastAsia="ru-RU"/>
+        </w:rPr>
+        <w:t>в данном случае имя класса в нашей программе)</w:t>
+      </w:r>
+    </w:p>
+    <w:p>
+      <w:pPr>
+        <w:ind w:firstLine="0"/>
+        <w:rPr>
+          <w:lang w:eastAsia="ru-RU"/>
+        </w:rPr>
+      </w:pPr>
+      <w:r>
+        <w:rPr>
+          <w:lang w:eastAsia="ru-RU"/>
+        </w:rPr>
+        <w:tab/>
+      </w:r>
+      <w:r>
+        <w:rPr>
+          <w:lang w:val="en-US" w:eastAsia="ru-RU"/>
+        </w:rPr>
+        <w:t>(</w:t>
+      </w:r>
+      <w:proofErr w:type="gramStart"/>
+      <w:r>
+        <w:rPr>
+          <w:lang w:eastAsia="ru-RU"/>
+        </w:rPr>
+        <w:t>это</w:t>
+      </w:r>
+      <w:proofErr w:type="gramEnd"/>
+      <w:r>
+        <w:rPr>
+          <w:lang w:eastAsia="ru-RU"/>
+        </w:rPr>
+        <w:t xml:space="preserve"> выборка по таблице)</w:t>
+      </w:r>
+    </w:p>
+    <w:p>
+      <w:pPr>
+        <w:ind w:firstLine="0"/>
+        <w:rPr>
+          <w:lang w:eastAsia="ru-RU"/>
+        </w:rPr>
+      </w:pPr>
+    </w:p>
+    <w:p>
+      <w:pPr>
+        <w:pStyle w:val="a5"/>
+        <w:numPr>
+          <w:ilvl w:val="0"/>
+          <w:numId w:val="2"/>
+        </w:numPr>
+        <w:rPr>
+          <w:lang w:eastAsia="ru-RU"/>
+        </w:rPr>
+      </w:pPr>
+    </w:p>
+    <w:p>
+      <w:pPr>
+        <w:pStyle w:val="HTML"/>
+        <w:shd w:val="clear" w:color="auto" w:fill="2B2B2B"/>
+        <w:ind w:left="360"/>
+        <w:rPr>
+          <w:color w:val="CC7832"/>
+          <w:sz w:val="32"/>
+          <w:lang w:val="en-US"/>
+        </w:rPr>
+      </w:pPr>
+      <w:r>
+        <w:rPr>
+          <w:color w:val="A9B7C6"/>
+          <w:sz w:val="32"/>
+          <w:lang w:val="en-US"/>
+        </w:rPr>
+        <w:t xml:space="preserve">Session </w:t>
+      </w:r>
+      <w:proofErr w:type="spellStart"/>
+      <w:r>
+        <w:rPr>
+          <w:color w:val="A9B7C6"/>
+          <w:sz w:val="32"/>
+          <w:lang w:val="en-US"/>
+        </w:rPr>
+        <w:t>session</w:t>
+      </w:r>
+      <w:proofErr w:type="spellEnd"/>
+      <w:r>
+        <w:rPr>
+          <w:color w:val="A9B7C6"/>
+          <w:sz w:val="32"/>
+          <w:lang w:val="en-US"/>
+        </w:rPr>
+        <w:t xml:space="preserve"> = </w:t>
+      </w:r>
+      <w:proofErr w:type="spellStart"/>
+      <w:proofErr w:type="gramStart"/>
+      <w:r>
+        <w:rPr>
+          <w:color w:val="A9B7C6"/>
+          <w:sz w:val="32"/>
+          <w:lang w:val="en-US"/>
+        </w:rPr>
+        <w:t>factory.openSession</w:t>
+      </w:r>
+      <w:proofErr w:type="spellEnd"/>
+      <w:r>
+        <w:rPr>
+          <w:color w:val="A9B7C6"/>
+          <w:sz w:val="32"/>
+          <w:lang w:val="en-US"/>
+        </w:rPr>
+        <w:t>(</w:t>
+      </w:r>
+      <w:proofErr w:type="gramEnd"/>
+      <w:r>
+        <w:rPr>
+          <w:color w:val="A9B7C6"/>
+          <w:sz w:val="32"/>
+          <w:lang w:val="en-US"/>
+        </w:rPr>
+        <w:t>)</w:t>
+      </w:r>
+      <w:r>
+        <w:rPr>
+          <w:color w:val="CC7832"/>
+          <w:sz w:val="32"/>
+          <w:lang w:val="en-US"/>
+        </w:rPr>
+        <w:t>;</w:t>
+      </w:r>
+      <w:r>
+        <w:rPr>
+          <w:color w:val="CC7832"/>
+          <w:sz w:val="32"/>
+          <w:lang w:val="en-US"/>
+        </w:rPr>
+        <w:br/>
+      </w:r>
+      <w:proofErr w:type="spellStart"/>
+      <w:r>
+        <w:rPr>
+          <w:color w:val="A9B7C6"/>
+          <w:sz w:val="32"/>
+          <w:lang w:val="en-US"/>
+        </w:rPr>
+        <w:t>session.beginTransaction</w:t>
+      </w:r>
+      <w:proofErr w:type="spellEnd"/>
+      <w:r>
+        <w:rPr>
+          <w:color w:val="A9B7C6"/>
+          <w:sz w:val="32"/>
+          <w:lang w:val="en-US"/>
+        </w:rPr>
+        <w:t>()</w:t>
+      </w:r>
+      <w:r>
+        <w:rPr>
+          <w:color w:val="CC7832"/>
+          <w:sz w:val="32"/>
+          <w:lang w:val="en-US"/>
+        </w:rPr>
+        <w:t>;</w:t>
+      </w:r>
+      <w:r>
+        <w:rPr>
+          <w:color w:val="CC7832"/>
+          <w:sz w:val="32"/>
+          <w:lang w:val="en-US"/>
+        </w:rPr>
+        <w:br/>
+      </w:r>
+      <w:r>
+        <w:rPr>
+          <w:color w:val="CC7832"/>
+          <w:sz w:val="32"/>
+          <w:lang w:val="en-US"/>
+        </w:rPr>
+        <w:br/>
+      </w:r>
+      <w:r>
+        <w:rPr>
+          <w:color w:val="A9B7C6"/>
+          <w:sz w:val="32"/>
+          <w:lang w:val="en-US"/>
+        </w:rPr>
+        <w:t xml:space="preserve">Query </w:t>
+      </w:r>
+      <w:proofErr w:type="spellStart"/>
+      <w:r>
+        <w:rPr>
+          <w:color w:val="A9B7C6"/>
+          <w:sz w:val="32"/>
+          <w:lang w:val="en-US"/>
+        </w:rPr>
+        <w:t>query</w:t>
+      </w:r>
+      <w:proofErr w:type="spellEnd"/>
+      <w:r>
+        <w:rPr>
+          <w:color w:val="A9B7C6"/>
+          <w:sz w:val="32"/>
+          <w:lang w:val="en-US"/>
+        </w:rPr>
+        <w:t xml:space="preserve"> = </w:t>
+      </w:r>
+      <w:proofErr w:type="spellStart"/>
+      <w:r>
+        <w:rPr>
+          <w:color w:val="A9B7C6"/>
+          <w:sz w:val="32"/>
+          <w:lang w:val="en-US"/>
+        </w:rPr>
+        <w:t>session.createQuery</w:t>
+      </w:r>
+      <w:proofErr w:type="spellEnd"/>
+      <w:r>
+        <w:rPr>
+          <w:color w:val="A9B7C6"/>
+          <w:sz w:val="32"/>
+          <w:lang w:val="en-US"/>
+        </w:rPr>
+        <w:t>(</w:t>
+      </w:r>
+      <w:r>
+        <w:rPr>
+          <w:color w:val="6A8759"/>
+          <w:sz w:val="32"/>
+          <w:lang w:val="en-US"/>
+        </w:rPr>
+        <w:t xml:space="preserve">"update </w:t>
+      </w:r>
+      <w:proofErr w:type="spellStart"/>
+      <w:r>
+        <w:rPr>
+          <w:color w:val="6A8759"/>
+          <w:sz w:val="32"/>
+          <w:lang w:val="en-US"/>
+        </w:rPr>
+        <w:t>CarsClass</w:t>
+      </w:r>
+      <w:proofErr w:type="spellEnd"/>
+      <w:r>
+        <w:rPr>
+          <w:color w:val="6A8759"/>
+          <w:sz w:val="32"/>
+          <w:lang w:val="en-US"/>
+        </w:rPr>
+        <w:t xml:space="preserve"> set </w:t>
+      </w:r>
+      <w:r>
+        <w:rPr>
+          <w:color w:val="9876AA"/>
+          <w:sz w:val="32"/>
+          <w:lang w:val="en-US"/>
+        </w:rPr>
+        <w:t>model</w:t>
+      </w:r>
+      <w:r>
+        <w:rPr>
+          <w:color w:val="6A8759"/>
+          <w:sz w:val="32"/>
+          <w:lang w:val="en-US"/>
+        </w:rPr>
+        <w:t xml:space="preserve"> = :param1" </w:t>
+      </w:r>
+      <w:r>
+        <w:rPr>
+          <w:color w:val="A9B7C6"/>
+          <w:sz w:val="32"/>
+          <w:lang w:val="en-US"/>
+        </w:rPr>
+        <w:t>+</w:t>
+      </w:r>
+      <w:r>
+        <w:rPr>
+          <w:color w:val="A9B7C6"/>
+          <w:sz w:val="32"/>
+          <w:lang w:val="en-US"/>
+        </w:rPr>
+        <w:br/>
+        <w:t xml:space="preserve">        </w:t>
+      </w:r>
+      <w:r>
+        <w:rPr>
+          <w:color w:val="6A8759"/>
+          <w:sz w:val="32"/>
+          <w:lang w:val="en-US"/>
+        </w:rPr>
+        <w:t xml:space="preserve">" where </w:t>
+      </w:r>
+      <w:proofErr w:type="spellStart"/>
+      <w:r>
+        <w:rPr>
+          <w:color w:val="9876AA"/>
+          <w:sz w:val="32"/>
+          <w:lang w:val="en-US"/>
+        </w:rPr>
+        <w:t>idCar</w:t>
+      </w:r>
+      <w:proofErr w:type="spellEnd"/>
+      <w:r>
+        <w:rPr>
+          <w:color w:val="6A8759"/>
+          <w:sz w:val="32"/>
+          <w:lang w:val="en-US"/>
+        </w:rPr>
+        <w:t xml:space="preserve"> = :param2"</w:t>
+      </w:r>
+      <w:r>
+        <w:rPr>
+          <w:color w:val="A9B7C6"/>
+          <w:sz w:val="32"/>
+          <w:lang w:val="en-US"/>
+        </w:rPr>
+        <w:t>)</w:t>
+      </w:r>
+      <w:r>
+        <w:rPr>
+          <w:color w:val="CC7832"/>
+          <w:sz w:val="32"/>
+          <w:lang w:val="en-US"/>
+        </w:rPr>
+        <w:t>;</w:t>
+      </w:r>
+    </w:p>
+    <w:p>
+      <w:pPr>
+        <w:pStyle w:val="HTML"/>
+        <w:shd w:val="clear" w:color="auto" w:fill="2B2B2B"/>
+        <w:ind w:left="360"/>
+        <w:rPr>
+          <w:color w:val="A9B7C6"/>
+          <w:sz w:val="32"/>
+          <w:lang w:val="en-US"/>
+        </w:rPr>
+      </w:pPr>
+      <w:r>
+        <w:rPr>
+          <w:color w:val="CC7832"/>
+          <w:sz w:val="32"/>
+          <w:lang w:val="en-US"/>
+        </w:rPr>
+        <w:br/>
+      </w:r>
+      <w:proofErr w:type="spellStart"/>
+      <w:proofErr w:type="gramStart"/>
+      <w:r>
+        <w:rPr>
+          <w:color w:val="A9B7C6"/>
+          <w:sz w:val="32"/>
+          <w:lang w:val="en-US"/>
+        </w:rPr>
+        <w:t>query.setParameter</w:t>
+      </w:r>
+      <w:proofErr w:type="spellEnd"/>
+      <w:r>
+        <w:rPr>
+          <w:color w:val="A9B7C6"/>
+          <w:sz w:val="32"/>
+          <w:lang w:val="en-US"/>
+        </w:rPr>
+        <w:t>(</w:t>
+      </w:r>
+      <w:proofErr w:type="gramEnd"/>
+      <w:r>
+        <w:rPr>
+          <w:color w:val="6A8759"/>
+          <w:sz w:val="32"/>
+          <w:lang w:val="en-US"/>
+        </w:rPr>
+        <w:t>"param1"</w:t>
+      </w:r>
+      <w:r>
+        <w:rPr>
+          <w:color w:val="CC7832"/>
+          <w:sz w:val="32"/>
+          <w:lang w:val="en-US"/>
+        </w:rPr>
+        <w:t xml:space="preserve">, </w:t>
+      </w:r>
+      <w:r>
+        <w:rPr>
+          <w:color w:val="6A8759"/>
+          <w:sz w:val="32"/>
+          <w:lang w:val="en-US"/>
+        </w:rPr>
+        <w:t>"BMW"</w:t>
+      </w:r>
+      <w:r>
+        <w:rPr>
+          <w:color w:val="A9B7C6"/>
+          <w:sz w:val="32"/>
+          <w:lang w:val="en-US"/>
+        </w:rPr>
+        <w:t>)</w:t>
+      </w:r>
+      <w:r>
+        <w:rPr>
+          <w:color w:val="CC7832"/>
+          <w:sz w:val="32"/>
+          <w:lang w:val="en-US"/>
+        </w:rPr>
+        <w:t>;</w:t>
+      </w:r>
+      <w:r>
+        <w:rPr>
+          <w:color w:val="CC7832"/>
+          <w:sz w:val="32"/>
+          <w:lang w:val="en-US"/>
+        </w:rPr>
+        <w:br/>
+      </w:r>
+      <w:proofErr w:type="spellStart"/>
+      <w:r>
+        <w:rPr>
+          <w:color w:val="A9B7C6"/>
+          <w:sz w:val="32"/>
+          <w:lang w:val="en-US"/>
+        </w:rPr>
+        <w:t>query.setParameter</w:t>
+      </w:r>
+      <w:proofErr w:type="spellEnd"/>
+      <w:r>
+        <w:rPr>
+          <w:color w:val="A9B7C6"/>
+          <w:sz w:val="32"/>
+          <w:lang w:val="en-US"/>
+        </w:rPr>
+        <w:t>(</w:t>
+      </w:r>
+      <w:r>
+        <w:rPr>
+          <w:color w:val="6A8759"/>
+          <w:sz w:val="32"/>
+          <w:lang w:val="en-US"/>
+        </w:rPr>
+        <w:t>"param2"</w:t>
+      </w:r>
+      <w:r>
+        <w:rPr>
+          <w:color w:val="CC7832"/>
+          <w:sz w:val="32"/>
+          <w:lang w:val="en-US"/>
+        </w:rPr>
+        <w:t xml:space="preserve">, </w:t>
+      </w:r>
+      <w:r>
+        <w:rPr>
+          <w:color w:val="6897BB"/>
+          <w:sz w:val="32"/>
+          <w:lang w:val="en-US"/>
+        </w:rPr>
+        <w:t>7</w:t>
+      </w:r>
+      <w:r>
+        <w:rPr>
+          <w:color w:val="A9B7C6"/>
+          <w:sz w:val="32"/>
+          <w:lang w:val="en-US"/>
+        </w:rPr>
+        <w:t>)</w:t>
+      </w:r>
+      <w:r>
+        <w:rPr>
+          <w:color w:val="CC7832"/>
+          <w:sz w:val="32"/>
+          <w:lang w:val="en-US"/>
+        </w:rPr>
+        <w:t>;</w:t>
+      </w:r>
+      <w:r>
+        <w:rPr>
+          <w:color w:val="CC7832"/>
+          <w:sz w:val="32"/>
+          <w:lang w:val="en-US"/>
+        </w:rPr>
+        <w:br/>
+      </w:r>
+    </w:p>
+    <w:p>
+      <w:pPr>
+        <w:pStyle w:val="HTML"/>
+        <w:shd w:val="clear" w:color="auto" w:fill="2B2B2B"/>
+        <w:ind w:left="360"/>
+        <w:rPr>
+          <w:color w:val="A9B7C6"/>
+          <w:sz w:val="32"/>
+          <w:lang w:val="en-US"/>
+        </w:rPr>
+      </w:pPr>
+    </w:p>
+    <w:p>
+      <w:pPr>
+        <w:pStyle w:val="HTML"/>
+        <w:shd w:val="clear" w:color="auto" w:fill="2B2B2B"/>
+        <w:ind w:left="360"/>
+        <w:rPr>
+          <w:color w:val="CC7832"/>
+          <w:sz w:val="32"/>
+          <w:lang w:val="en-US"/>
+        </w:rPr>
+      </w:pPr>
+      <w:proofErr w:type="spellStart"/>
+      <w:proofErr w:type="gramStart"/>
+      <w:r>
+        <w:rPr>
+          <w:color w:val="CC7832"/>
+          <w:sz w:val="32"/>
+          <w:lang w:val="en-US"/>
+        </w:rPr>
+        <w:t>int</w:t>
+      </w:r>
+      <w:proofErr w:type="spellEnd"/>
+      <w:proofErr w:type="gramEnd"/>
+      <w:r>
+        <w:rPr>
+          <w:color w:val="CC7832"/>
+          <w:sz w:val="32"/>
+          <w:lang w:val="en-US"/>
+        </w:rPr>
+        <w:t xml:space="preserve"> </w:t>
+      </w:r>
+      <w:r>
+        <w:rPr>
+          <w:color w:val="A9B7C6"/>
+          <w:sz w:val="32"/>
+          <w:lang w:val="en-US"/>
+        </w:rPr>
+        <w:t xml:space="preserve">res = </w:t>
+      </w:r>
+      <w:proofErr w:type="spellStart"/>
+      <w:r>
+        <w:rPr>
+          <w:color w:val="A9B7C6"/>
+          <w:sz w:val="32"/>
+          <w:lang w:val="en-US"/>
+        </w:rPr>
+        <w:t>query.executeUpdate</w:t>
+      </w:r>
+      <w:proofErr w:type="spellEnd"/>
+      <w:r>
+        <w:rPr>
+          <w:color w:val="A9B7C6"/>
+          <w:sz w:val="32"/>
+          <w:lang w:val="en-US"/>
+        </w:rPr>
+        <w:t>()</w:t>
+      </w:r>
+      <w:r>
+        <w:rPr>
+          <w:color w:val="CC7832"/>
+          <w:sz w:val="32"/>
+          <w:lang w:val="en-US"/>
+        </w:rPr>
+        <w:t>;</w:t>
+      </w:r>
+    </w:p>
+    <w:p>
+      <w:pPr>
+        <w:pStyle w:val="HTML"/>
+        <w:shd w:val="clear" w:color="auto" w:fill="2B2B2B"/>
+        <w:ind w:left="360"/>
+        <w:rPr>
+          <w:color w:val="A9B7C6"/>
+          <w:sz w:val="32"/>
+          <w:lang w:val="en-US"/>
+        </w:rPr>
+      </w:pPr>
+      <w:r>
+        <w:rPr>
+          <w:color w:val="CC7832"/>
+          <w:sz w:val="32"/>
+          <w:lang w:val="en-US"/>
+        </w:rPr>
+        <w:br/>
+      </w:r>
+      <w:proofErr w:type="gramStart"/>
+      <w:r>
+        <w:rPr>
+          <w:color w:val="A9B7C6"/>
+          <w:sz w:val="32"/>
+          <w:lang w:val="en-US"/>
+        </w:rPr>
+        <w:t>session.getTransaction(</w:t>
+      </w:r>
+      <w:proofErr w:type="gramEnd"/>
+      <w:r>
+        <w:rPr>
+          <w:color w:val="A9B7C6"/>
+          <w:sz w:val="32"/>
+          <w:lang w:val="en-US"/>
+        </w:rPr>
+        <w:t>).commit()</w:t>
+      </w:r>
+      <w:r>
+        <w:rPr>
+          <w:color w:val="CC7832"/>
+          <w:sz w:val="32"/>
+          <w:lang w:val="en-US"/>
+        </w:rPr>
+        <w:t>;</w:t>
+      </w:r>
+      <w:r>
+        <w:rPr>
+          <w:color w:val="CC7832"/>
+          <w:sz w:val="32"/>
+          <w:lang w:val="en-US"/>
+        </w:rPr>
+        <w:br/>
+      </w:r>
+      <w:proofErr w:type="spellStart"/>
+      <w:r>
+        <w:rPr>
+          <w:color w:val="A9B7C6"/>
+          <w:sz w:val="32"/>
+          <w:lang w:val="en-US"/>
+        </w:rPr>
+        <w:t>session.close</w:t>
+      </w:r>
+      <w:proofErr w:type="spellEnd"/>
+      <w:r>
+        <w:rPr>
+          <w:color w:val="A9B7C6"/>
+          <w:sz w:val="32"/>
+          <w:lang w:val="en-US"/>
+        </w:rPr>
+        <w:t>()</w:t>
+      </w:r>
+      <w:r>
+        <w:rPr>
+          <w:color w:val="CC7832"/>
+          <w:sz w:val="32"/>
+          <w:lang w:val="en-US"/>
+        </w:rPr>
+        <w:t>;</w:t>
+      </w:r>
+    </w:p>
+    <w:p>
+      <w:pPr>
+        <w:pStyle w:val="a5"/>
+        <w:ind w:firstLine="0"/>
+        <w:rPr>
+          <w:lang w:val="en-US" w:eastAsia="ru-RU"/>
+        </w:rPr>
+      </w:pPr>
+      <w:r>
+        <w:rPr>
+          <w:lang w:val="en-US" w:eastAsia="ru-RU"/>
+        </w:rPr>
+        <w:t>(</w:t>
+      </w:r>
+      <w:r>
+        <w:rPr>
+          <w:lang w:eastAsia="ru-RU"/>
+        </w:rPr>
+        <w:t>Это</w:t>
+      </w:r>
+      <w:r>
+        <w:rPr>
+          <w:lang w:val="en-US" w:eastAsia="ru-RU"/>
+        </w:rPr>
+        <w:t xml:space="preserve"> </w:t>
+      </w:r>
+      <w:r>
+        <w:rPr>
+          <w:lang w:eastAsia="ru-RU"/>
+        </w:rPr>
+        <w:t>обновление</w:t>
+      </w:r>
+      <w:r>
+        <w:rPr>
+          <w:lang w:val="en-US" w:eastAsia="ru-RU"/>
+        </w:rPr>
+        <w:t xml:space="preserve"> </w:t>
+      </w:r>
+      <w:r>
+        <w:rPr>
+          <w:lang w:eastAsia="ru-RU"/>
+        </w:rPr>
+        <w:t>полей</w:t>
+      </w:r>
+      <w:r>
+        <w:rPr>
+          <w:lang w:val="en-US" w:eastAsia="ru-RU"/>
+        </w:rPr>
+        <w:t xml:space="preserve"> </w:t>
+      </w:r>
+      <w:r>
+        <w:rPr>
+          <w:lang w:eastAsia="ru-RU"/>
+        </w:rPr>
+        <w:t>таблицы</w:t>
+      </w:r>
+      <w:r>
+        <w:rPr>
+          <w:lang w:val="en-US" w:eastAsia="ru-RU"/>
+        </w:rPr>
+        <w:t>)</w:t>
+      </w:r>
+    </w:p>
+    <w:p>
+      <w:pPr>
+        <w:ind w:firstLine="0"/>
+        <w:rPr>
+          <w:lang w:val="en-US" w:eastAsia="ru-RU"/>
+        </w:rPr>
+      </w:pPr>
+    </w:p>
+    <w:p>
+      <w:pPr>
+        <w:pStyle w:val="a5"/>
+        <w:ind w:left="1069" w:firstLine="0"/>
+        <w:rPr>
+          <w:lang w:val="en-US"/>
+        </w:rPr>
+      </w:pPr>
+    </w:p>
+    <w:p>
+      <w:pPr>
+        <w:rPr>
+          <w:lang w:val="en-US"/>
+        </w:rPr>
+      </w:pPr>
+    </w:p>
+    <w:p>
+      <w:pPr>
+        <w:pStyle w:val="a5"/>
+        <w:numPr>
+          <w:ilvl w:val="0"/>
+          <w:numId w:val="2"/>
+        </w:numPr>
+      </w:pPr>
+      <w:r>
+        <w:rPr>
+          <w:lang w:val="en-US"/>
+        </w:rPr>
+        <w:br w:type="column"/>
       </w:r>
       <w:bookmarkStart w:id="0" w:name="_GoBack"/>
       <w:bookmarkEnd w:id="0"/>
@@ -36,6 +999,195 @@
     </w:sectPr>
   </w:body>
 </w:document>
+</file>
+
+<file path=word/numbering.xml><?xml version="1.0" encoding="utf-8"?>
+<w:numbering xmlns:wpc="http://schemas.microsoft.com/office/word/2010/wordprocessingCanvas" xmlns:cx="http://schemas.microsoft.com/office/drawing/2014/chartex" xmlns:cx1="http://schemas.microsoft.com/office/drawing/2015/9/8/chartex" xmlns:mc="http://schemas.openxmlformats.org/markup-compatibility/2006" xmlns:o="urn:schemas-microsoft-com:office:office" xmlns:r="http://schemas.openxmlformats.org/officeDocument/2006/relationships" xmlns:m="http://schemas.openxmlformats.org/officeDocument/2006/math" xmlns:v="urn:schemas-microsoft-com:vml" xmlns:wp14="http://schemas.microsoft.com/office/word/2010/wordprocessingDrawing" xmlns:wp="http://schemas.openxmlformats.org/drawingml/2006/wordprocessingDrawing" xmlns:w10="urn:schemas-microsoft-com:office:word" xmlns:w="http://schemas.openxmlformats.org/wordprocessingml/2006/main" xmlns:w14="http://schemas.microsoft.com/office/word/2010/wordml" xmlns:w15="http://schemas.microsoft.com/office/word/2012/wordml" xmlns:w16se="http://schemas.microsoft.com/office/word/2015/wordml/symex" xmlns:wpg="http://schemas.microsoft.com/office/word/2010/wordprocessingGroup" xmlns:wpi="http://schemas.microsoft.com/office/word/2010/wordprocessingInk" xmlns:wne="http://schemas.microsoft.com/office/word/2006/wordml" xmlns:wps="http://schemas.microsoft.com/office/word/2010/wordprocessingShape" mc:Ignorable="w14 w15 w16se wp14">
+  <w:abstractNum w:abstractNumId="0" w15:restartNumberingAfterBreak="0">
+    <w:nsid w:val="10BE07D4"/>
+    <w:multiLevelType w:val="hybridMultilevel"/>
+    <w:tmpl w:val="7478A0F8"/>
+    <w:lvl w:ilvl="0" w:tplc="61D00028">
+      <w:start w:val="1"/>
+      <w:numFmt w:val="decimal"/>
+      <w:lvlText w:val="%1."/>
+      <w:lvlJc w:val="left"/>
+      <w:pPr>
+        <w:ind w:left="1069" w:hanging="360"/>
+      </w:pPr>
+      <w:rPr>
+        <w:rFonts w:hint="default"/>
+      </w:rPr>
+    </w:lvl>
+    <w:lvl w:ilvl="1" w:tplc="04190019" w:tentative="1">
+      <w:start w:val="1"/>
+      <w:numFmt w:val="lowerLetter"/>
+      <w:lvlText w:val="%2."/>
+      <w:lvlJc w:val="left"/>
+      <w:pPr>
+        <w:ind w:left="1789" w:hanging="360"/>
+      </w:pPr>
+    </w:lvl>
+    <w:lvl w:ilvl="2" w:tplc="0419001B" w:tentative="1">
+      <w:start w:val="1"/>
+      <w:numFmt w:val="lowerRoman"/>
+      <w:lvlText w:val="%3."/>
+      <w:lvlJc w:val="right"/>
+      <w:pPr>
+        <w:ind w:left="2509" w:hanging="180"/>
+      </w:pPr>
+    </w:lvl>
+    <w:lvl w:ilvl="3" w:tplc="0419000F" w:tentative="1">
+      <w:start w:val="1"/>
+      <w:numFmt w:val="decimal"/>
+      <w:lvlText w:val="%4."/>
+      <w:lvlJc w:val="left"/>
+      <w:pPr>
+        <w:ind w:left="3229" w:hanging="360"/>
+      </w:pPr>
+    </w:lvl>
+    <w:lvl w:ilvl="4" w:tplc="04190019" w:tentative="1">
+      <w:start w:val="1"/>
+      <w:numFmt w:val="lowerLetter"/>
+      <w:lvlText w:val="%5."/>
+      <w:lvlJc w:val="left"/>
+      <w:pPr>
+        <w:ind w:left="3949" w:hanging="360"/>
+      </w:pPr>
+    </w:lvl>
+    <w:lvl w:ilvl="5" w:tplc="0419001B" w:tentative="1">
+      <w:start w:val="1"/>
+      <w:numFmt w:val="lowerRoman"/>
+      <w:lvlText w:val="%6."/>
+      <w:lvlJc w:val="right"/>
+      <w:pPr>
+        <w:ind w:left="4669" w:hanging="180"/>
+      </w:pPr>
+    </w:lvl>
+    <w:lvl w:ilvl="6" w:tplc="0419000F" w:tentative="1">
+      <w:start w:val="1"/>
+      <w:numFmt w:val="decimal"/>
+      <w:lvlText w:val="%7."/>
+      <w:lvlJc w:val="left"/>
+      <w:pPr>
+        <w:ind w:left="5389" w:hanging="360"/>
+      </w:pPr>
+    </w:lvl>
+    <w:lvl w:ilvl="7" w:tplc="04190019" w:tentative="1">
+      <w:start w:val="1"/>
+      <w:numFmt w:val="lowerLetter"/>
+      <w:lvlText w:val="%8."/>
+      <w:lvlJc w:val="left"/>
+      <w:pPr>
+        <w:ind w:left="6109" w:hanging="360"/>
+      </w:pPr>
+    </w:lvl>
+    <w:lvl w:ilvl="8" w:tplc="0419001B" w:tentative="1">
+      <w:start w:val="1"/>
+      <w:numFmt w:val="lowerRoman"/>
+      <w:lvlText w:val="%9."/>
+      <w:lvlJc w:val="right"/>
+      <w:pPr>
+        <w:ind w:left="6829" w:hanging="180"/>
+      </w:pPr>
+    </w:lvl>
+  </w:abstractNum>
+  <w:abstractNum w:abstractNumId="1" w15:restartNumberingAfterBreak="0">
+    <w:nsid w:val="57FF27C1"/>
+    <w:multiLevelType w:val="hybridMultilevel"/>
+    <w:tmpl w:val="563A7520"/>
+    <w:lvl w:ilvl="0" w:tplc="0419000F">
+      <w:start w:val="1"/>
+      <w:numFmt w:val="decimal"/>
+      <w:lvlText w:val="%1."/>
+      <w:lvlJc w:val="left"/>
+      <w:pPr>
+        <w:ind w:left="720" w:hanging="360"/>
+      </w:pPr>
+      <w:rPr>
+        <w:rFonts w:hint="default"/>
+      </w:rPr>
+    </w:lvl>
+    <w:lvl w:ilvl="1" w:tplc="04190019" w:tentative="1">
+      <w:start w:val="1"/>
+      <w:numFmt w:val="lowerLetter"/>
+      <w:lvlText w:val="%2."/>
+      <w:lvlJc w:val="left"/>
+      <w:pPr>
+        <w:ind w:left="1440" w:hanging="360"/>
+      </w:pPr>
+    </w:lvl>
+    <w:lvl w:ilvl="2" w:tplc="0419001B" w:tentative="1">
+      <w:start w:val="1"/>
+      <w:numFmt w:val="lowerRoman"/>
+      <w:lvlText w:val="%3."/>
+      <w:lvlJc w:val="right"/>
+      <w:pPr>
+        <w:ind w:left="2160" w:hanging="180"/>
+      </w:pPr>
+    </w:lvl>
+    <w:lvl w:ilvl="3" w:tplc="0419000F" w:tentative="1">
+      <w:start w:val="1"/>
+      <w:numFmt w:val="decimal"/>
+      <w:lvlText w:val="%4."/>
+      <w:lvlJc w:val="left"/>
+      <w:pPr>
+        <w:ind w:left="2880" w:hanging="360"/>
+      </w:pPr>
+    </w:lvl>
+    <w:lvl w:ilvl="4" w:tplc="04190019" w:tentative="1">
+      <w:start w:val="1"/>
+      <w:numFmt w:val="lowerLetter"/>
+      <w:lvlText w:val="%5."/>
+      <w:lvlJc w:val="left"/>
+      <w:pPr>
+        <w:ind w:left="3600" w:hanging="360"/>
+      </w:pPr>
+    </w:lvl>
+    <w:lvl w:ilvl="5" w:tplc="0419001B" w:tentative="1">
+      <w:start w:val="1"/>
+      <w:numFmt w:val="lowerRoman"/>
+      <w:lvlText w:val="%6."/>
+      <w:lvlJc w:val="right"/>
+      <w:pPr>
+        <w:ind w:left="4320" w:hanging="180"/>
+      </w:pPr>
+    </w:lvl>
+    <w:lvl w:ilvl="6" w:tplc="0419000F" w:tentative="1">
+      <w:start w:val="1"/>
+      <w:numFmt w:val="decimal"/>
+      <w:lvlText w:val="%7."/>
+      <w:lvlJc w:val="left"/>
+      <w:pPr>
+        <w:ind w:left="5040" w:hanging="360"/>
+      </w:pPr>
+    </w:lvl>
+    <w:lvl w:ilvl="7" w:tplc="04190019" w:tentative="1">
+      <w:start w:val="1"/>
+      <w:numFmt w:val="lowerLetter"/>
+      <w:lvlText w:val="%8."/>
+      <w:lvlJc w:val="left"/>
+      <w:pPr>
+        <w:ind w:left="5760" w:hanging="360"/>
+      </w:pPr>
+    </w:lvl>
+    <w:lvl w:ilvl="8" w:tplc="0419001B" w:tentative="1">
+      <w:start w:val="1"/>
+      <w:numFmt w:val="lowerRoman"/>
+      <w:lvlText w:val="%9."/>
+      <w:lvlJc w:val="right"/>
+      <w:pPr>
+        <w:ind w:left="6480" w:hanging="180"/>
+      </w:pPr>
+    </w:lvl>
+  </w:abstractNum>
+  <w:num w:numId="1">
+    <w:abstractNumId w:val="0"/>
+  </w:num>
+  <w:num w:numId="2">
+    <w:abstractNumId w:val="1"/>
+  </w:num>
+</w:numbering>
 </file>
 
 <file path=word/styles.xml><?xml version="1.0" encoding="utf-8"?>
@@ -494,6 +1646,68 @@
       <w:sz w:val="36"/>
     </w:rPr>
   </w:style>
+  <w:style w:type="paragraph" w:styleId="a5">
+    <w:name w:val="List Paragraph"/>
+    <w:basedOn w:val="a"/>
+    <w:uiPriority w:val="34"/>
+    <w:qFormat/>
+    <w:rsid w:val="001400D3"/>
+    <w:pPr>
+      <w:ind w:left="720"/>
+      <w:contextualSpacing/>
+    </w:pPr>
+  </w:style>
+  <w:style w:type="paragraph" w:styleId="HTML">
+    <w:name w:val="HTML Preformatted"/>
+    <w:basedOn w:val="a"/>
+    <w:link w:val="HTML0"/>
+    <w:uiPriority w:val="99"/>
+    <w:semiHidden/>
+    <w:unhideWhenUsed/>
+    <w:rsid w:val="001400D3"/>
+    <w:pPr>
+      <w:tabs>
+        <w:tab w:val="left" w:pos="916"/>
+        <w:tab w:val="left" w:pos="1832"/>
+        <w:tab w:val="left" w:pos="2748"/>
+        <w:tab w:val="left" w:pos="3664"/>
+        <w:tab w:val="left" w:pos="4580"/>
+        <w:tab w:val="left" w:pos="5496"/>
+        <w:tab w:val="left" w:pos="6412"/>
+        <w:tab w:val="left" w:pos="7328"/>
+        <w:tab w:val="left" w:pos="8244"/>
+        <w:tab w:val="left" w:pos="9160"/>
+        <w:tab w:val="left" w:pos="10076"/>
+        <w:tab w:val="left" w:pos="10992"/>
+        <w:tab w:val="left" w:pos="11908"/>
+        <w:tab w:val="left" w:pos="12824"/>
+        <w:tab w:val="left" w:pos="13740"/>
+        <w:tab w:val="left" w:pos="14656"/>
+      </w:tabs>
+      <w:spacing w:line="240" w:lineRule="auto"/>
+      <w:ind w:firstLine="0"/>
+    </w:pPr>
+    <w:rPr>
+      <w:rFonts w:ascii="Courier New" w:eastAsia="Times New Roman" w:hAnsi="Courier New" w:cs="Courier New"/>
+      <w:sz w:val="20"/>
+      <w:szCs w:val="20"/>
+      <w:lang w:eastAsia="ru-RU"/>
+    </w:rPr>
+  </w:style>
+  <w:style w:type="character" w:customStyle="1" w:styleId="HTML0">
+    <w:name w:val="Стандартный HTML Знак"/>
+    <w:basedOn w:val="a0"/>
+    <w:link w:val="HTML"/>
+    <w:uiPriority w:val="99"/>
+    <w:semiHidden/>
+    <w:rsid w:val="001400D3"/>
+    <w:rPr>
+      <w:rFonts w:ascii="Courier New" w:eastAsia="Times New Roman" w:hAnsi="Courier New" w:cs="Courier New"/>
+      <w:sz w:val="20"/>
+      <w:szCs w:val="20"/>
+      <w:lang w:eastAsia="ru-RU"/>
+    </w:rPr>
+  </w:style>
 </w:styles>
 </file>
 

</xml_diff>